<commit_message>
climate solution draft 7-28a -  needs updates - 07-28a
</commit_message>
<xml_diff>
--- a/Instructions/Readme_instructions.docx
+++ b/Instructions/Readme_instructions.docx
@@ -819,8 +819,6 @@
       <w:pPr>
         <w:pStyle w:val="NoSpacing"/>
       </w:pPr>
-      <w:bookmarkStart w:id="0" w:name="_GoBack"/>
-      <w:bookmarkEnd w:id="0"/>
       <w:r>
         <w:t>Now that you have completed your initial analysis, design a Flask API based on the queries that you have just developed.</w:t>
       </w:r>
@@ -1000,13 +998,20 @@
         <w:rPr>
           <w:color w:val="FF0000"/>
         </w:rPr>
-        <w:t>`/</w:t>
-      </w:r>
-      <w:proofErr w:type="spellStart"/>
+        <w:t>`</w:t>
+      </w:r>
+      <w:bookmarkStart w:id="0" w:name="_GoBack"/>
       <w:r>
         <w:rPr>
           <w:color w:val="FF0000"/>
         </w:rPr>
+        <w:t>/</w:t>
+      </w:r>
+      <w:proofErr w:type="spellStart"/>
+      <w:r>
+        <w:rPr>
+          <w:color w:val="FF0000"/>
+        </w:rPr>
         <w:t>api</w:t>
       </w:r>
       <w:proofErr w:type="spellEnd"/>
@@ -1023,6 +1028,7 @@
         </w:rPr>
         <w:t>tobs</w:t>
       </w:r>
+      <w:bookmarkEnd w:id="0"/>
       <w:proofErr w:type="spellEnd"/>
       <w:r>
         <w:rPr>
@@ -1779,6 +1785,36 @@
     <w:uiPriority w:val="99"/>
     <w:rsid w:val="00A55BD8"/>
   </w:style>
+  <w:style w:type="paragraph" w:styleId="BalloonText">
+    <w:name w:val="Balloon Text"/>
+    <w:basedOn w:val="Normal"/>
+    <w:link w:val="BalloonTextChar"/>
+    <w:uiPriority w:val="99"/>
+    <w:semiHidden/>
+    <w:unhideWhenUsed/>
+    <w:rsid w:val="00295C90"/>
+    <w:pPr>
+      <w:spacing w:after="0" w:line="240" w:lineRule="auto"/>
+    </w:pPr>
+    <w:rPr>
+      <w:rFonts w:ascii="Segoe UI" w:hAnsi="Segoe UI" w:cs="Segoe UI"/>
+      <w:sz w:val="18"/>
+      <w:szCs w:val="18"/>
+    </w:rPr>
+  </w:style>
+  <w:style w:type="character" w:customStyle="1" w:styleId="BalloonTextChar">
+    <w:name w:val="Balloon Text Char"/>
+    <w:basedOn w:val="DefaultParagraphFont"/>
+    <w:link w:val="BalloonText"/>
+    <w:uiPriority w:val="99"/>
+    <w:semiHidden/>
+    <w:rsid w:val="00295C90"/>
+    <w:rPr>
+      <w:rFonts w:ascii="Segoe UI" w:hAnsi="Segoe UI" w:cs="Segoe UI"/>
+      <w:sz w:val="18"/>
+      <w:szCs w:val="18"/>
+    </w:rPr>
+  </w:style>
 </w:styles>
 </file>
 

</xml_diff>